<commit_message>
task:00 google android project生存apk
</commit_message>
<xml_diff>
--- a/ref/U3D.docx
+++ b/ref/U3D.docx
@@ -22,13 +22,1083 @@
           <w:sz w:val="28"/>
           <w:szCs w:val="28"/>
         </w:rPr>
+        <w:t>2017</w:t>
+      </w:r>
+      <w:bookmarkStart w:id="0" w:name="_GoBack"/>
+      <w:bookmarkEnd w:id="0"/>
+    </w:p>
+    <w:p>
+      <w:pPr>
+        <w:pStyle w:val="2"/>
+        <w:numPr>
+          <w:ilvl w:val="1"/>
+          <w:numId w:val="12"/>
+        </w:numPr>
+        <w:rPr>
+          <w:rFonts w:hint="eastAsia"/>
+          <w:b w:val="0"/>
+          <w:sz w:val="21"/>
+          <w:szCs w:val="21"/>
+        </w:rPr>
+      </w:pPr>
+      <w:r>
+        <w:rPr>
+          <w:rFonts w:hint="eastAsia"/>
+          <w:b w:val="0"/>
+          <w:sz w:val="21"/>
+          <w:szCs w:val="21"/>
+        </w:rPr>
+        <w:t>地图</w:t>
+      </w:r>
+    </w:p>
+    <w:p>
+      <w:pPr>
+        <w:pStyle w:val="3"/>
+        <w:rPr>
+          <w:sz w:val="21"/>
+          <w:szCs w:val="21"/>
+        </w:rPr>
+      </w:pPr>
+      <w:r>
+        <w:rPr>
+          <w:rFonts w:hint="eastAsia"/>
+          <w:sz w:val="21"/>
+          <w:szCs w:val="21"/>
+        </w:rPr>
+        <w:t>生成</w:t>
+      </w:r>
+      <w:r>
+        <w:rPr>
+          <w:rFonts w:hint="eastAsia"/>
+          <w:sz w:val="21"/>
+          <w:szCs w:val="21"/>
+        </w:rPr>
+        <w:t xml:space="preserve">APK </w:t>
+      </w:r>
+      <w:hyperlink r:id="rId9" w:history="1">
+        <w:r>
+          <w:rPr>
+            <w:rStyle w:val="a5"/>
+            <w:rFonts w:ascii="Arial" w:hAnsi="Arial" w:cs="Arial"/>
+            <w:b w:val="0"/>
+            <w:bCs w:val="0"/>
+            <w:color w:val="242729"/>
+            <w:sz w:val="21"/>
+            <w:szCs w:val="21"/>
+            <w:bdr w:val="none" w:sz="0" w:space="0" w:color="auto" w:frame="1"/>
+          </w:rPr>
+          <w:t>Exporting and running Unity3D project to Android Studio</w:t>
+        </w:r>
+      </w:hyperlink>
+    </w:p>
+    <w:p>
+      <w:pPr>
+        <w:rPr>
+          <w:rFonts w:hint="eastAsia"/>
+          <w:b/>
+          <w:sz w:val="28"/>
+          <w:szCs w:val="28"/>
+        </w:rPr>
+      </w:pPr>
+      <w:r>
+        <w:rPr>
+          <w:b/>
+          <w:sz w:val="28"/>
+          <w:szCs w:val="28"/>
+        </w:rPr>
+        <w:t>http://stackoverflow.com/questions/38980792/exporting-and-running-unity3d-project-to-android-studio</w:t>
+      </w:r>
+    </w:p>
+    <w:p>
+      <w:pPr>
+        <w:pStyle w:val="1"/>
+        <w:numPr>
+          <w:ilvl w:val="0"/>
+          <w:numId w:val="12"/>
+        </w:numPr>
+        <w:rPr>
+          <w:b w:val="0"/>
+          <w:sz w:val="28"/>
+          <w:szCs w:val="28"/>
+        </w:rPr>
+      </w:pPr>
+      <w:r>
+        <w:rPr>
+          <w:b w:val="0"/>
+          <w:sz w:val="28"/>
+          <w:szCs w:val="28"/>
+        </w:rPr>
+        <w:t>bhdl</w:t>
+      </w:r>
+      <w:r>
+        <w:rPr>
+          <w:rFonts w:hint="eastAsia"/>
+          <w:b w:val="0"/>
+          <w:sz w:val="28"/>
+          <w:szCs w:val="28"/>
+        </w:rPr>
+        <w:t>分析</w:t>
+      </w:r>
+    </w:p>
+    <w:p>
+      <w:pPr>
+        <w:pStyle w:val="2"/>
+        <w:numPr>
+          <w:ilvl w:val="1"/>
+          <w:numId w:val="12"/>
+        </w:numPr>
+        <w:rPr>
+          <w:rFonts w:hint="eastAsia"/>
+          <w:b w:val="0"/>
+          <w:sz w:val="21"/>
+          <w:szCs w:val="21"/>
+        </w:rPr>
+      </w:pPr>
+      <w:r>
+        <w:rPr>
+          <w:rFonts w:hint="eastAsia"/>
+          <w:b w:val="0"/>
+          <w:sz w:val="21"/>
+          <w:szCs w:val="21"/>
+        </w:rPr>
+        <w:t>地图</w:t>
+      </w:r>
+    </w:p>
+    <w:p/>
+    <w:p>
+      <w:r>
+        <w:rPr>
+          <w:rFonts w:hint="eastAsia"/>
+        </w:rPr>
+        <w:t xml:space="preserve">                                 2400</w:t>
+      </w:r>
+      <w:r>
+        <w:rPr>
+          <w:rFonts w:hint="eastAsia"/>
+        </w:rPr>
+        <w:t xml:space="preserve"> * 1800</w:t>
+      </w:r>
+    </w:p>
+    <w:tbl>
+      <w:tblPr>
+        <w:tblStyle w:val="ac"/>
+        <w:tblW w:w="0" w:type="auto"/>
+        <w:tblLook w:val="04A0" w:firstRow="1" w:lastRow="0" w:firstColumn="1" w:lastColumn="0" w:noHBand="0" w:noVBand="1"/>
+      </w:tblPr>
+      <w:tblGrid>
+        <w:gridCol w:w="1065"/>
+        <w:gridCol w:w="1065"/>
+        <w:gridCol w:w="1065"/>
+        <w:gridCol w:w="1065"/>
+        <w:gridCol w:w="1065"/>
+        <w:gridCol w:w="1065"/>
+        <w:gridCol w:w="1066"/>
+        <w:gridCol w:w="1066"/>
+      </w:tblGrid>
+      <w:tr>
+        <w:tc>
+          <w:tcPr>
+            <w:tcW w:w="1065" w:type="dxa"/>
+          </w:tcPr>
+          <w:p/>
+        </w:tc>
+        <w:tc>
+          <w:tcPr>
+            <w:tcW w:w="1065" w:type="dxa"/>
+          </w:tcPr>
+          <w:p/>
+        </w:tc>
+        <w:tc>
+          <w:tcPr>
+            <w:tcW w:w="1065" w:type="dxa"/>
+          </w:tcPr>
+          <w:p/>
+        </w:tc>
+        <w:tc>
+          <w:tcPr>
+            <w:tcW w:w="1065" w:type="dxa"/>
+          </w:tcPr>
+          <w:p/>
+        </w:tc>
+        <w:tc>
+          <w:tcPr>
+            <w:tcW w:w="1065" w:type="dxa"/>
+          </w:tcPr>
+          <w:p/>
+        </w:tc>
+        <w:tc>
+          <w:tcPr>
+            <w:tcW w:w="1065" w:type="dxa"/>
+          </w:tcPr>
+          <w:p/>
+        </w:tc>
+        <w:tc>
+          <w:tcPr>
+            <w:tcW w:w="1066" w:type="dxa"/>
+          </w:tcPr>
+          <w:p/>
+        </w:tc>
+        <w:tc>
+          <w:tcPr>
+            <w:tcW w:w="1066" w:type="dxa"/>
+          </w:tcPr>
+          <w:p/>
+        </w:tc>
+      </w:tr>
+      <w:tr>
+        <w:tc>
+          <w:tcPr>
+            <w:tcW w:w="1065" w:type="dxa"/>
+          </w:tcPr>
+          <w:p/>
+        </w:tc>
+        <w:tc>
+          <w:tcPr>
+            <w:tcW w:w="1065" w:type="dxa"/>
+          </w:tcPr>
+          <w:p/>
+        </w:tc>
+        <w:tc>
+          <w:tcPr>
+            <w:tcW w:w="1065" w:type="dxa"/>
+          </w:tcPr>
+          <w:p/>
+        </w:tc>
+        <w:tc>
+          <w:tcPr>
+            <w:tcW w:w="1065" w:type="dxa"/>
+          </w:tcPr>
+          <w:p/>
+        </w:tc>
+        <w:tc>
+          <w:tcPr>
+            <w:tcW w:w="1065" w:type="dxa"/>
+          </w:tcPr>
+          <w:p/>
+        </w:tc>
+        <w:tc>
+          <w:tcPr>
+            <w:tcW w:w="1065" w:type="dxa"/>
+          </w:tcPr>
+          <w:p/>
+        </w:tc>
+        <w:tc>
+          <w:tcPr>
+            <w:tcW w:w="1066" w:type="dxa"/>
+          </w:tcPr>
+          <w:p/>
+        </w:tc>
+        <w:tc>
+          <w:tcPr>
+            <w:tcW w:w="1066" w:type="dxa"/>
+          </w:tcPr>
+          <w:p/>
+        </w:tc>
+      </w:tr>
+      <w:tr>
+        <w:tc>
+          <w:tcPr>
+            <w:tcW w:w="1065" w:type="dxa"/>
+          </w:tcPr>
+          <w:p/>
+        </w:tc>
+        <w:tc>
+          <w:tcPr>
+            <w:tcW w:w="1065" w:type="dxa"/>
+          </w:tcPr>
+          <w:p/>
+        </w:tc>
+        <w:tc>
+          <w:tcPr>
+            <w:tcW w:w="1065" w:type="dxa"/>
+          </w:tcPr>
+          <w:p/>
+        </w:tc>
+        <w:tc>
+          <w:tcPr>
+            <w:tcW w:w="1065" w:type="dxa"/>
+          </w:tcPr>
+          <w:p/>
+        </w:tc>
+        <w:tc>
+          <w:tcPr>
+            <w:tcW w:w="1065" w:type="dxa"/>
+          </w:tcPr>
+          <w:p/>
+        </w:tc>
+        <w:tc>
+          <w:tcPr>
+            <w:tcW w:w="1065" w:type="dxa"/>
+          </w:tcPr>
+          <w:p/>
+        </w:tc>
+        <w:tc>
+          <w:tcPr>
+            <w:tcW w:w="1066" w:type="dxa"/>
+          </w:tcPr>
+          <w:p/>
+        </w:tc>
+        <w:tc>
+          <w:tcPr>
+            <w:tcW w:w="1066" w:type="dxa"/>
+          </w:tcPr>
+          <w:p/>
+        </w:tc>
+      </w:tr>
+      <w:tr>
+        <w:tc>
+          <w:tcPr>
+            <w:tcW w:w="1065" w:type="dxa"/>
+          </w:tcPr>
+          <w:p/>
+        </w:tc>
+        <w:tc>
+          <w:tcPr>
+            <w:tcW w:w="1065" w:type="dxa"/>
+          </w:tcPr>
+          <w:p/>
+        </w:tc>
+        <w:tc>
+          <w:tcPr>
+            <w:tcW w:w="1065" w:type="dxa"/>
+          </w:tcPr>
+          <w:p/>
+        </w:tc>
+        <w:tc>
+          <w:tcPr>
+            <w:tcW w:w="1065" w:type="dxa"/>
+          </w:tcPr>
+          <w:p/>
+        </w:tc>
+        <w:tc>
+          <w:tcPr>
+            <w:tcW w:w="1065" w:type="dxa"/>
+          </w:tcPr>
+          <w:p/>
+        </w:tc>
+        <w:tc>
+          <w:tcPr>
+            <w:tcW w:w="1065" w:type="dxa"/>
+          </w:tcPr>
+          <w:p/>
+        </w:tc>
+        <w:tc>
+          <w:tcPr>
+            <w:tcW w:w="1066" w:type="dxa"/>
+          </w:tcPr>
+          <w:p/>
+        </w:tc>
+        <w:tc>
+          <w:tcPr>
+            <w:tcW w:w="1066" w:type="dxa"/>
+          </w:tcPr>
+          <w:p/>
+        </w:tc>
+      </w:tr>
+      <w:tr>
+        <w:tc>
+          <w:tcPr>
+            <w:tcW w:w="1065" w:type="dxa"/>
+          </w:tcPr>
+          <w:p>
+            <w:r>
+              <w:rPr>
+                <w:rFonts w:hint="eastAsia"/>
+              </w:rPr>
+              <w:t>2</w:t>
+            </w:r>
+          </w:p>
+        </w:tc>
+        <w:tc>
+          <w:tcPr>
+            <w:tcW w:w="1065" w:type="dxa"/>
+          </w:tcPr>
+          <w:p/>
+        </w:tc>
+        <w:tc>
+          <w:tcPr>
+            <w:tcW w:w="1065" w:type="dxa"/>
+          </w:tcPr>
+          <w:p/>
+        </w:tc>
+        <w:tc>
+          <w:tcPr>
+            <w:tcW w:w="1065" w:type="dxa"/>
+          </w:tcPr>
+          <w:p/>
+        </w:tc>
+        <w:tc>
+          <w:tcPr>
+            <w:tcW w:w="1065" w:type="dxa"/>
+          </w:tcPr>
+          <w:p/>
+        </w:tc>
+        <w:tc>
+          <w:tcPr>
+            <w:tcW w:w="1065" w:type="dxa"/>
+          </w:tcPr>
+          <w:p/>
+        </w:tc>
+        <w:tc>
+          <w:tcPr>
+            <w:tcW w:w="1066" w:type="dxa"/>
+          </w:tcPr>
+          <w:p/>
+        </w:tc>
+        <w:tc>
+          <w:tcPr>
+            <w:tcW w:w="1066" w:type="dxa"/>
+          </w:tcPr>
+          <w:p/>
+        </w:tc>
+      </w:tr>
+      <w:tr>
+        <w:tc>
+          <w:tcPr>
+            <w:tcW w:w="1065" w:type="dxa"/>
+          </w:tcPr>
+          <w:p/>
+        </w:tc>
+        <w:tc>
+          <w:tcPr>
+            <w:tcW w:w="1065" w:type="dxa"/>
+          </w:tcPr>
+          <w:p/>
+        </w:tc>
+        <w:tc>
+          <w:tcPr>
+            <w:tcW w:w="1065" w:type="dxa"/>
+          </w:tcPr>
+          <w:p/>
+        </w:tc>
+        <w:tc>
+          <w:tcPr>
+            <w:tcW w:w="1065" w:type="dxa"/>
+          </w:tcPr>
+          <w:p/>
+        </w:tc>
+        <w:tc>
+          <w:tcPr>
+            <w:tcW w:w="1065" w:type="dxa"/>
+          </w:tcPr>
+          <w:p/>
+        </w:tc>
+        <w:tc>
+          <w:tcPr>
+            <w:tcW w:w="1065" w:type="dxa"/>
+          </w:tcPr>
+          <w:p/>
+        </w:tc>
+        <w:tc>
+          <w:tcPr>
+            <w:tcW w:w="1066" w:type="dxa"/>
+          </w:tcPr>
+          <w:p/>
+        </w:tc>
+        <w:tc>
+          <w:tcPr>
+            <w:tcW w:w="1066" w:type="dxa"/>
+          </w:tcPr>
+          <w:p/>
+        </w:tc>
+      </w:tr>
+    </w:tbl>
+    <w:p/>
+    <w:p>
+      <w:pPr>
+        <w:rPr>
+          <w:color w:val="FF0000"/>
+        </w:rPr>
+      </w:pPr>
+      <w:r>
+        <w:rPr>
+          <w:rFonts w:hint="eastAsia"/>
+        </w:rPr>
+        <w:t>一个地图分成</w:t>
+      </w:r>
+      <w:r>
+        <w:rPr>
+          <w:rFonts w:hint="eastAsia"/>
+        </w:rPr>
+        <w:t xml:space="preserve"> 8X6</w:t>
+      </w:r>
+      <w:r>
+        <w:rPr>
+          <w:rFonts w:hint="eastAsia"/>
+        </w:rPr>
+        <w:t>个区域</w:t>
+      </w:r>
+      <w:r>
+        <w:rPr>
+          <w:rFonts w:hint="eastAsia"/>
+        </w:rPr>
+        <w:t>，</w:t>
+      </w:r>
+      <w:r>
+        <w:rPr>
+          <w:rFonts w:hint="eastAsia"/>
+        </w:rPr>
+        <w:t xml:space="preserve"> </w:t>
+      </w:r>
+      <w:r>
+        <w:rPr>
+          <w:rFonts w:hint="eastAsia"/>
+        </w:rPr>
+        <w:t>每个</w:t>
+      </w:r>
+      <w:r>
+        <w:rPr>
+          <w:rFonts w:hint="eastAsia"/>
+          <w:b/>
+        </w:rPr>
+        <w:t>区域</w:t>
+      </w:r>
+      <w:r>
+        <w:rPr>
+          <w:rFonts w:hint="eastAsia"/>
+        </w:rPr>
+        <w:t>大小为</w:t>
+      </w:r>
+      <w:r>
+        <w:rPr>
+          <w:rFonts w:hint="eastAsia"/>
+        </w:rPr>
+        <w:t>300X300</w:t>
+      </w:r>
+      <w:r>
+        <w:rPr>
+          <w:rFonts w:hint="eastAsia"/>
+        </w:rPr>
+        <w:t>，</w:t>
+      </w:r>
+      <w:r>
+        <w:rPr>
+          <w:rFonts w:hint="eastAsia"/>
+        </w:rPr>
+        <w:t xml:space="preserve"> </w:t>
+      </w:r>
+      <w:r>
+        <w:rPr>
+          <w:rFonts w:hint="eastAsia"/>
+        </w:rPr>
+        <w:t>每个区域又分成</w:t>
+      </w:r>
+      <w:r>
+        <w:rPr>
+          <w:rFonts w:hint="eastAsia"/>
+        </w:rPr>
+        <w:t>2X2</w:t>
+      </w:r>
+      <w:r>
+        <w:rPr>
+          <w:rFonts w:hint="eastAsia"/>
+        </w:rPr>
+        <w:t>个格子，每个格子大小为</w:t>
+      </w:r>
+      <w:r>
+        <w:rPr>
+          <w:rFonts w:hint="eastAsia"/>
+        </w:rPr>
+        <w:t xml:space="preserve"> </w:t>
+      </w:r>
+      <w:r>
+        <w:rPr>
+          <w:rFonts w:hint="eastAsia"/>
+          <w:color w:val="FF0000"/>
+        </w:rPr>
+        <w:t>150X150</w:t>
+      </w:r>
+    </w:p>
+    <w:p>
+      <w:pPr>
+        <w:rPr>
+          <w:color w:val="FF0000"/>
+        </w:rPr>
+      </w:pPr>
+    </w:p>
+    <w:p>
+      <w:pPr>
+        <w:rPr>
+          <w:color w:val="FF0000"/>
+        </w:rPr>
+      </w:pPr>
+    </w:p>
+    <w:p>
+      <w:r>
+        <w:rPr>
+          <w:rFonts w:hint="eastAsia"/>
+        </w:rPr>
+        <w:t>区域</w:t>
+      </w:r>
+      <w:r>
+        <w:rPr>
+          <w:rFonts w:hint="eastAsia"/>
+        </w:rPr>
+        <w:t>ID</w:t>
+      </w:r>
+      <w:r>
+        <w:rPr>
+          <w:rFonts w:hint="eastAsia"/>
+        </w:rPr>
+        <w:t>先从左到右</w:t>
+      </w:r>
+      <w:r>
+        <w:rPr>
+          <w:rFonts w:hint="eastAsia"/>
+        </w:rPr>
+        <w:t xml:space="preserve"> </w:t>
+      </w:r>
+      <w:r>
+        <w:rPr>
+          <w:rFonts w:hint="eastAsia"/>
+        </w:rPr>
+        <w:t>再从下到上</w:t>
+      </w:r>
+      <w:r>
+        <w:rPr>
+          <w:rFonts w:hint="eastAsia"/>
+        </w:rPr>
+        <w:t>：</w:t>
+      </w:r>
+      <w:r>
+        <w:rPr>
+          <w:rFonts w:hint="eastAsia"/>
+        </w:rPr>
+        <w:t xml:space="preserve"> </w:t>
+      </w:r>
+      <w:r>
+        <w:rPr>
+          <w:rFonts w:hint="eastAsia"/>
+        </w:rPr>
+        <w:t>（</w:t>
+      </w:r>
+      <w:r>
+        <w:rPr>
+          <w:rFonts w:hint="eastAsia"/>
+          <w:color w:val="FF0000"/>
+        </w:rPr>
+        <w:t>从</w:t>
+      </w:r>
+      <w:r>
+        <w:rPr>
+          <w:rFonts w:hint="eastAsia"/>
+          <w:color w:val="FF0000"/>
+        </w:rPr>
+        <w:t>1</w:t>
+      </w:r>
+      <w:r>
+        <w:rPr>
+          <w:rFonts w:hint="eastAsia"/>
+          <w:color w:val="FF0000"/>
+        </w:rPr>
+        <w:t>开始</w:t>
+      </w:r>
+      <w:r>
+        <w:rPr>
+          <w:rFonts w:hint="eastAsia"/>
+        </w:rPr>
+        <w:t>）</w:t>
+      </w:r>
+    </w:p>
+    <w:p>
+      <w:r>
+        <w:rPr>
+          <w:rFonts w:hint="eastAsia"/>
+        </w:rPr>
+        <w:t>5 6 7 8</w:t>
+      </w:r>
+      <w:r>
+        <w:t>…</w:t>
+      </w:r>
+    </w:p>
+    <w:p>
+      <w:r>
+        <w:rPr>
+          <w:rFonts w:hint="eastAsia"/>
+        </w:rPr>
+        <w:t>1 2 3 4</w:t>
+      </w:r>
+    </w:p>
+    <w:p/>
+    <w:p>
+      <w:pPr>
+        <w:rPr>
+          <w:b/>
+        </w:rPr>
+      </w:pPr>
+      <w:proofErr w:type="gramStart"/>
+      <w:r>
+        <w:rPr>
+          <w:rFonts w:hint="eastAsia"/>
+          <w:b/>
+        </w:rPr>
+        <w:t>z</w:t>
+      </w:r>
+      <w:proofErr w:type="gramEnd"/>
+    </w:p>
+    <w:p>
+      <w:r>
+        <w:rPr>
+          <w:rFonts w:hint="eastAsia"/>
+        </w:rPr>
+        <w:t>^</w:t>
+      </w:r>
+    </w:p>
+    <w:p>
+      <w:r>
+        <w:rPr>
+          <w:rFonts w:hint="eastAsia"/>
+        </w:rPr>
+        <w:t>|</w:t>
+      </w:r>
+    </w:p>
+    <w:p>
+      <w:r>
+        <w:rPr>
+          <w:rFonts w:hint="eastAsia"/>
+        </w:rPr>
+        <w:t>|</w:t>
+      </w:r>
+    </w:p>
+    <w:p>
+      <w:pPr>
+        <w:rPr>
+          <w:b/>
+        </w:rPr>
+      </w:pPr>
+      <w:r>
+        <w:rPr>
+          <w:rFonts w:hint="eastAsia"/>
+        </w:rPr>
+        <w:t>---------</w:t>
+      </w:r>
+      <w:r>
+        <w:sym w:font="Wingdings" w:char="F0E0"/>
+      </w:r>
+      <w:r>
+        <w:rPr>
+          <w:rFonts w:hint="eastAsia"/>
+          <w:b/>
+        </w:rPr>
+        <w:t>x</w:t>
+      </w:r>
+    </w:p>
+    <w:p>
+      <w:pPr>
+        <w:rPr>
+          <w:b/>
+        </w:rPr>
+      </w:pPr>
+    </w:p>
+    <w:p/>
+    <w:p>
+      <w:pPr>
+        <w:pStyle w:val="2"/>
+        <w:numPr>
+          <w:ilvl w:val="1"/>
+          <w:numId w:val="12"/>
+        </w:numPr>
+        <w:rPr>
+          <w:b w:val="0"/>
+          <w:sz w:val="21"/>
+          <w:szCs w:val="21"/>
+        </w:rPr>
+      </w:pPr>
+      <w:r>
+        <w:rPr>
+          <w:rFonts w:hint="eastAsia"/>
+          <w:b w:val="0"/>
+          <w:sz w:val="21"/>
+          <w:szCs w:val="21"/>
+        </w:rPr>
+        <w:t>消息</w:t>
+      </w:r>
+    </w:p>
+    <w:p>
+      <w:pPr>
+        <w:rPr>
+          <w:b/>
+          <w:sz w:val="28"/>
+          <w:szCs w:val="28"/>
+        </w:rPr>
+      </w:pPr>
+    </w:p>
+    <w:p>
+      <w:pPr>
+        <w:pStyle w:val="1"/>
+        <w:numPr>
+          <w:ilvl w:val="0"/>
+          <w:numId w:val="12"/>
+        </w:numPr>
+        <w:rPr>
+          <w:b w:val="0"/>
+          <w:sz w:val="28"/>
+          <w:szCs w:val="28"/>
+        </w:rPr>
+      </w:pPr>
+      <w:r>
+        <w:rPr>
+          <w:rFonts w:hint="eastAsia"/>
+          <w:b w:val="0"/>
+          <w:sz w:val="28"/>
+          <w:szCs w:val="28"/>
+        </w:rPr>
         <w:t>综合</w:t>
       </w:r>
     </w:p>
     <w:p>
+      <w:pPr>
+        <w:pStyle w:val="2"/>
+        <w:numPr>
+          <w:ilvl w:val="1"/>
+          <w:numId w:val="12"/>
+        </w:numPr>
+        <w:rPr>
+          <w:b w:val="0"/>
+          <w:sz w:val="21"/>
+          <w:szCs w:val="21"/>
+        </w:rPr>
+      </w:pPr>
+      <w:r>
+        <w:rPr>
+          <w:b w:val="0"/>
+          <w:sz w:val="21"/>
+          <w:szCs w:val="21"/>
+        </w:rPr>
+        <w:t>T</w:t>
+      </w:r>
+      <w:r>
+        <w:rPr>
+          <w:rFonts w:hint="eastAsia"/>
+          <w:b w:val="0"/>
+          <w:sz w:val="21"/>
+          <w:szCs w:val="21"/>
+        </w:rPr>
+        <w:t>ransform</w:t>
+      </w:r>
+    </w:p>
+    <w:p>
+      <w:r>
+        <w:rPr>
+          <w:rFonts w:ascii="微软雅黑" w:eastAsia="微软雅黑" w:hAnsi="微软雅黑" w:cs="宋体" w:hint="eastAsia"/>
+          <w:b/>
+          <w:color w:val="444444"/>
+          <w:kern w:val="0"/>
+          <w:szCs w:val="21"/>
+        </w:rPr>
+        <w:t>TransformPoint</w:t>
+      </w:r>
+      <w:r>
+        <w:rPr>
+          <w:rFonts w:ascii="微软雅黑" w:eastAsia="微软雅黑" w:hAnsi="微软雅黑" w:cs="宋体" w:hint="eastAsia"/>
+          <w:color w:val="444444"/>
+          <w:kern w:val="0"/>
+          <w:szCs w:val="21"/>
+        </w:rPr>
+        <w:t> </w:t>
+      </w:r>
+      <w:r>
+        <w:rPr>
+          <w:rFonts w:ascii="微软雅黑" w:eastAsia="微软雅黑" w:hAnsi="微软雅黑" w:cs="宋体" w:hint="eastAsia"/>
+          <w:color w:val="444444"/>
+          <w:kern w:val="0"/>
+          <w:szCs w:val="21"/>
+        </w:rPr>
+        <w:t>、</w:t>
+      </w:r>
+      <w:r>
+        <w:rPr>
+          <w:rFonts w:ascii="微软雅黑" w:eastAsia="微软雅黑" w:hAnsi="微软雅黑" w:cs="宋体" w:hint="eastAsia"/>
+          <w:b/>
+          <w:color w:val="444444"/>
+          <w:kern w:val="0"/>
+          <w:szCs w:val="21"/>
+        </w:rPr>
+        <w:t>InverseTransformPoint</w:t>
+      </w:r>
+    </w:p>
+    <w:p>
+      <w:pPr>
+        <w:widowControl/>
+        <w:spacing w:line="315" w:lineRule="atLeast"/>
+        <w:rPr>
+          <w:rFonts w:ascii="微软雅黑" w:eastAsia="微软雅黑" w:hAnsi="微软雅黑" w:cs="宋体"/>
+          <w:color w:val="444444"/>
+          <w:kern w:val="0"/>
+          <w:szCs w:val="21"/>
+        </w:rPr>
+      </w:pPr>
+      <w:r>
+        <w:rPr>
+          <w:rFonts w:ascii="微软雅黑" w:eastAsia="微软雅黑" w:hAnsi="微软雅黑" w:cs="宋体" w:hint="eastAsia"/>
+          <w:color w:val="444444"/>
+          <w:kern w:val="0"/>
+          <w:szCs w:val="21"/>
+        </w:rPr>
+        <w:t>一个是变换自身坐标到世界坐标  一个是变换世界坐标到自身坐标</w:t>
+      </w:r>
+      <w:r>
+        <w:rPr>
+          <w:rFonts w:ascii="微软雅黑" w:eastAsia="微软雅黑" w:hAnsi="微软雅黑" w:cs="宋体" w:hint="eastAsia"/>
+          <w:color w:val="444444"/>
+          <w:kern w:val="0"/>
+          <w:szCs w:val="21"/>
+        </w:rPr>
+        <w:br/>
+        <w:t>比如说物体a的坐标内有一个3,3,3的点  你想知道这个点在世界坐标的位置 就应该用TransformPoint </w:t>
+      </w:r>
+      <w:r>
+        <w:rPr>
+          <w:rFonts w:ascii="微软雅黑" w:eastAsia="微软雅黑" w:hAnsi="微软雅黑" w:cs="宋体" w:hint="eastAsia"/>
+          <w:color w:val="444444"/>
+          <w:kern w:val="0"/>
+          <w:szCs w:val="21"/>
+        </w:rPr>
+        <w:br/>
+        <w:t>反之在世界坐标下有一个点 你想知道这个</w:t>
+      </w:r>
       <w:proofErr w:type="gramStart"/>
       <w:r>
         <w:rPr>
+          <w:rFonts w:ascii="微软雅黑" w:eastAsia="微软雅黑" w:hAnsi="微软雅黑" w:cs="宋体" w:hint="eastAsia"/>
+          <w:color w:val="444444"/>
+          <w:kern w:val="0"/>
+          <w:szCs w:val="21"/>
+        </w:rPr>
+        <w:t>点如果</w:t>
+      </w:r>
+      <w:proofErr w:type="gramEnd"/>
+      <w:r>
+        <w:rPr>
+          <w:rFonts w:ascii="微软雅黑" w:eastAsia="微软雅黑" w:hAnsi="微软雅黑" w:cs="宋体" w:hint="eastAsia"/>
+          <w:color w:val="444444"/>
+          <w:kern w:val="0"/>
+          <w:szCs w:val="21"/>
+        </w:rPr>
+        <w:t>是在物体a的坐标下是一个什么位置 就应该用InverseTransformPoint</w:t>
+      </w:r>
+    </w:p>
+    <w:p/>
+    <w:p>
+      <w:pPr>
+        <w:pStyle w:val="2"/>
+        <w:numPr>
+          <w:ilvl w:val="1"/>
+          <w:numId w:val="12"/>
+        </w:numPr>
+        <w:rPr>
+          <w:b w:val="0"/>
+          <w:sz w:val="21"/>
+          <w:szCs w:val="21"/>
+        </w:rPr>
+      </w:pPr>
+      <w:r>
+        <w:rPr>
+          <w:rFonts w:hint="eastAsia"/>
+          <w:b w:val="0"/>
+          <w:sz w:val="21"/>
+          <w:szCs w:val="21"/>
+        </w:rPr>
+        <w:t>坐标系</w:t>
+      </w:r>
+    </w:p>
+    <w:p>
+      <w:r>
+        <w:rPr>
+          <w:rFonts w:hint="eastAsia"/>
+        </w:rPr>
+        <w:t>Unity</w:t>
+      </w:r>
+      <w:r>
+        <w:rPr>
+          <w:rFonts w:hint="eastAsia"/>
+        </w:rPr>
+        <w:t>是左手坐标系</w:t>
+      </w:r>
+    </w:p>
+    <w:p>
+      <w:r>
+        <w:rPr>
+          <w:rFonts w:hint="eastAsia"/>
+          <w:noProof/>
+        </w:rPr>
+        <w:drawing>
+          <wp:inline distT="0" distB="0" distL="0" distR="0">
+            <wp:extent cx="2061713" cy="1607884"/>
+            <wp:effectExtent l="0" t="0" r="0" b="0"/>
+            <wp:docPr id="4" name="图片 4"/>
+            <wp:cNvGraphicFramePr>
+              <a:graphicFrameLocks xmlns:a="http://schemas.openxmlformats.org/drawingml/2006/main" noChangeAspect="1"/>
+            </wp:cNvGraphicFramePr>
+            <a:graphic xmlns:a="http://schemas.openxmlformats.org/drawingml/2006/main">
+              <a:graphicData uri="http://schemas.openxmlformats.org/drawingml/2006/picture">
+                <pic:pic xmlns:pic="http://schemas.openxmlformats.org/drawingml/2006/picture">
+                  <pic:nvPicPr>
+                    <pic:cNvPr id="0" name="Picture 1"/>
+                    <pic:cNvPicPr>
+                      <a:picLocks noChangeAspect="1" noChangeArrowheads="1"/>
+                    </pic:cNvPicPr>
+                  </pic:nvPicPr>
+                  <pic:blipFill>
+                    <a:blip r:embed="rId10">
+                      <a:extLst>
+                        <a:ext uri="{28A0092B-C50C-407E-A947-70E740481C1C}">
+                          <a14:useLocalDpi xmlns:a14="http://schemas.microsoft.com/office/drawing/2010/main" val="0"/>
+                        </a:ext>
+                      </a:extLst>
+                    </a:blip>
+                    <a:srcRect/>
+                    <a:stretch>
+                      <a:fillRect/>
+                    </a:stretch>
+                  </pic:blipFill>
+                  <pic:spPr bwMode="auto">
+                    <a:xfrm>
+                      <a:off x="0" y="0"/>
+                      <a:ext cx="2061719" cy="1607888"/>
+                    </a:xfrm>
+                    <a:prstGeom prst="rect">
+                      <a:avLst/>
+                    </a:prstGeom>
+                    <a:noFill/>
+                    <a:ln>
+                      <a:noFill/>
+                    </a:ln>
+                  </pic:spPr>
+                </pic:pic>
+              </a:graphicData>
+            </a:graphic>
+          </wp:inline>
+        </w:drawing>
+      </w:r>
+    </w:p>
+    <w:p>
+      <w:pPr>
+        <w:pStyle w:val="2"/>
+        <w:numPr>
+          <w:ilvl w:val="1"/>
+          <w:numId w:val="12"/>
+        </w:numPr>
+        <w:rPr>
+          <w:b w:val="0"/>
+          <w:sz w:val="21"/>
+          <w:szCs w:val="21"/>
+        </w:rPr>
+      </w:pPr>
+      <w:r>
+        <w:rPr>
+          <w:rFonts w:hint="eastAsia"/>
+          <w:b w:val="0"/>
+          <w:sz w:val="21"/>
+          <w:szCs w:val="21"/>
+        </w:rPr>
+        <w:t>不黑屏</w:t>
+      </w:r>
+    </w:p>
+    <w:p>
+      <w:proofErr w:type="gramStart"/>
+      <w:r>
+        <w:rPr>
           <w:rFonts w:hint="eastAsia"/>
         </w:rPr>
         <w:t>不</w:t>
@@ -42,7 +1112,7 @@
       </w:r>
     </w:p>
     <w:p>
-      <w:hyperlink r:id="rId9" w:tooltip="Go to Screen scripting documentation" w:history="1">
+      <w:hyperlink r:id="rId11" w:tooltip="Go to Screen scripting documentation" w:history="1">
         <w:r>
           <w:rPr>
             <w:rStyle w:val="a5"/>
@@ -191,7 +1261,7 @@
       <w:r>
         <w:t xml:space="preserve">prefab, new </w:t>
       </w:r>
-      <w:hyperlink r:id="rId10" w:history="1">
+      <w:hyperlink r:id="rId12" w:history="1">
         <w:r>
           <w:t>Vector3</w:t>
         </w:r>
@@ -199,7 +1269,7 @@
       <w:r>
         <w:t xml:space="preserve">(i * 2.0F, 0, 0), </w:t>
       </w:r>
-      <w:hyperlink r:id="rId11" w:history="1">
+      <w:hyperlink r:id="rId13" w:history="1">
         <w:r>
           <w:t>Quaternion.identity</w:t>
         </w:r>
@@ -207,7 +1277,7 @@
       <w:r>
         <w:t xml:space="preserve">) as </w:t>
       </w:r>
-      <w:hyperlink r:id="rId12" w:history="1">
+      <w:hyperlink r:id="rId14" w:history="1">
         <w:r>
           <w:t>Transform</w:t>
         </w:r>
@@ -4538,7 +5608,7 @@
         <w:adjustRightInd w:val="0"/>
         <w:jc w:val="left"/>
         <w:rPr>
-          <w:rFonts w:ascii="NSimSun" w:hAnsi="NSimSun" w:cs="NSimSun" w:hint="eastAsia"/>
+          <w:rFonts w:ascii="NSimSun" w:hAnsi="NSimSun" w:cs="NSimSun"/>
           <w:kern w:val="0"/>
           <w:sz w:val="19"/>
           <w:szCs w:val="19"/>
@@ -4561,7 +5631,7 @@
         <w:adjustRightInd w:val="0"/>
         <w:jc w:val="left"/>
         <w:rPr>
-          <w:rFonts w:ascii="NSimSun" w:hAnsi="NSimSun" w:cs="NSimSun" w:hint="eastAsia"/>
+          <w:rFonts w:ascii="NSimSun" w:hAnsi="NSimSun" w:cs="NSimSun"/>
           <w:kern w:val="0"/>
           <w:sz w:val="19"/>
           <w:szCs w:val="19"/>
@@ -4586,7 +5656,7 @@
           <w:sz w:val="28"/>
           <w:szCs w:val="28"/>
         </w:rPr>
-        <w:t>加载</w:t>
+        <w:t>目标</w:t>
       </w:r>
     </w:p>
     <w:p>
@@ -4597,6 +5667,7 @@
           <w:numId w:val="12"/>
         </w:numPr>
         <w:rPr>
+          <w:color w:val="FF0000"/>
           <w:sz w:val="24"/>
           <w:szCs w:val="24"/>
         </w:rPr>
@@ -4604,72 +5675,64 @@
       <w:r>
         <w:rPr>
           <w:rFonts w:hint="eastAsia"/>
+          <w:color w:val="FF0000"/>
           <w:sz w:val="24"/>
           <w:szCs w:val="24"/>
         </w:rPr>
-        <w:t>Resources</w:t>
-      </w:r>
-      <w:r>
-        <w:rPr>
-          <w:rFonts w:hint="eastAsia"/>
+        <w:t xml:space="preserve">20170106 summon </w:t>
+      </w:r>
+      <w:r>
+        <w:rPr>
+          <w:rFonts w:hint="eastAsia"/>
+          <w:color w:val="FF0000"/>
           <w:sz w:val="24"/>
           <w:szCs w:val="24"/>
         </w:rPr>
-        <w:t>目录</w:t>
-      </w:r>
-      <w:r>
-        <w:rPr>
-          <w:rFonts w:hint="eastAsia"/>
+        <w:t>角色和</w:t>
+      </w:r>
+      <w:r>
+        <w:rPr>
+          <w:rFonts w:hint="eastAsia"/>
+          <w:color w:val="FF0000"/>
           <w:sz w:val="24"/>
           <w:szCs w:val="24"/>
         </w:rPr>
-        <w:t>prefab</w:t>
-      </w:r>
-      <w:bookmarkStart w:id="0" w:name="_GoBack"/>
-      <w:bookmarkEnd w:id="0"/>
-    </w:p>
-    <w:p>
-      <w:r>
-        <w:rPr>
-          <w:rFonts w:hint="eastAsia"/>
-        </w:rPr>
-        <w:t>GameObject.Instantiate(Resources.load(</w:t>
-      </w:r>
-      <w:r>
-        <w:t>“</w:t>
-      </w:r>
-      <w:r>
-        <w:rPr>
-          <w:rFonts w:hint="eastAsia"/>
-        </w:rPr>
-        <w:t>xxx</w:t>
-      </w:r>
-      <w:r>
-        <w:t>”</w:t>
-      </w:r>
-      <w:r>
-        <w:rPr>
-          <w:rFonts w:hint="eastAsia"/>
-        </w:rPr>
-        <w:t>))  xxx</w:t>
-      </w:r>
-      <w:r>
-        <w:rPr>
-          <w:rFonts w:hint="eastAsia"/>
-        </w:rPr>
-        <w:t>为包含</w:t>
-      </w:r>
-      <w:r>
-        <w:rPr>
-          <w:rFonts w:hint="eastAsia"/>
-        </w:rPr>
-        <w:t>prefab</w:t>
-      </w:r>
-      <w:r>
-        <w:rPr>
-          <w:rFonts w:hint="eastAsia"/>
-        </w:rPr>
-        <w:t>名字，不包含路径</w:t>
+        <w:t>NPC</w:t>
+      </w:r>
+    </w:p>
+    <w:p>
+      <w:pPr>
+        <w:autoSpaceDE w:val="0"/>
+        <w:autoSpaceDN w:val="0"/>
+        <w:adjustRightInd w:val="0"/>
+        <w:jc w:val="left"/>
+        <w:rPr>
+          <w:rFonts w:ascii="NSimSun" w:hAnsi="NSimSun" w:cs="NSimSun"/>
+          <w:kern w:val="0"/>
+          <w:sz w:val="19"/>
+          <w:szCs w:val="19"/>
+        </w:rPr>
+      </w:pPr>
+    </w:p>
+    <w:p>
+      <w:pPr>
+        <w:pStyle w:val="1"/>
+        <w:numPr>
+          <w:ilvl w:val="0"/>
+          <w:numId w:val="12"/>
+        </w:numPr>
+        <w:rPr>
+          <w:sz w:val="28"/>
+          <w:szCs w:val="28"/>
+        </w:rPr>
+      </w:pPr>
+      <w:r>
+        <w:rPr>
+          <w:rFonts w:hint="eastAsia"/>
+          <w:sz w:val="28"/>
+          <w:szCs w:val="28"/>
+        </w:rPr>
+        <w:t>加载</w:t>
       </w:r>
     </w:p>
     <w:p>
@@ -4690,48 +5753,69 @@
           <w:sz w:val="24"/>
           <w:szCs w:val="24"/>
         </w:rPr>
-        <w:t>Asset bundle</w:t>
-      </w:r>
-    </w:p>
-    <w:p>
-      <w:proofErr w:type="gramStart"/>
-      <w:r>
-        <w:rPr>
-          <w:rFonts w:hint="eastAsia"/>
-        </w:rPr>
-        <w:t>byte</w:t>
-      </w:r>
-      <w:proofErr w:type="gramEnd"/>
-      <w:r>
-        <w:rPr>
-          <w:rFonts w:hint="eastAsia"/>
-        </w:rPr>
-        <w:t xml:space="preserve"> [] stream = File.ReadAllbytes(path) </w:t>
-      </w:r>
-    </w:p>
-    <w:p>
-      <w:r>
-        <w:rPr>
-          <w:rFonts w:hint="eastAsia"/>
-        </w:rPr>
-        <w:t xml:space="preserve">AssetBundle = </w:t>
-      </w:r>
-      <w:proofErr w:type="gramStart"/>
-      <w:r>
-        <w:rPr>
-          <w:rFonts w:hint="eastAsia"/>
-        </w:rPr>
-        <w:t>AssetBundle.LoadFromMemory(</w:t>
-      </w:r>
-      <w:proofErr w:type="gramEnd"/>
-      <w:r>
-        <w:rPr>
-          <w:rFonts w:hint="eastAsia"/>
-        </w:rPr>
-        <w:t>stream)</w:t>
-      </w:r>
-    </w:p>
-    <w:p/>
+        <w:t>Resources</w:t>
+      </w:r>
+      <w:r>
+        <w:rPr>
+          <w:rFonts w:hint="eastAsia"/>
+          <w:sz w:val="24"/>
+          <w:szCs w:val="24"/>
+        </w:rPr>
+        <w:t>目录</w:t>
+      </w:r>
+      <w:r>
+        <w:rPr>
+          <w:rFonts w:hint="eastAsia"/>
+          <w:sz w:val="24"/>
+          <w:szCs w:val="24"/>
+        </w:rPr>
+        <w:t>prefab</w:t>
+      </w:r>
+    </w:p>
+    <w:p>
+      <w:r>
+        <w:rPr>
+          <w:rFonts w:hint="eastAsia"/>
+        </w:rPr>
+        <w:t>GameObject.Instantiate(Resources.load(</w:t>
+      </w:r>
+      <w:r>
+        <w:t>“</w:t>
+      </w:r>
+      <w:r>
+        <w:rPr>
+          <w:rFonts w:hint="eastAsia"/>
+        </w:rPr>
+        <w:t>xxx</w:t>
+      </w:r>
+      <w:r>
+        <w:t>”</w:t>
+      </w:r>
+      <w:r>
+        <w:rPr>
+          <w:rFonts w:hint="eastAsia"/>
+        </w:rPr>
+        <w:t>))  xxx</w:t>
+      </w:r>
+      <w:r>
+        <w:rPr>
+          <w:rFonts w:hint="eastAsia"/>
+        </w:rPr>
+        <w:t>为包含</w:t>
+      </w:r>
+      <w:r>
+        <w:rPr>
+          <w:rFonts w:hint="eastAsia"/>
+        </w:rPr>
+        <w:t>prefab</w:t>
+      </w:r>
+      <w:r>
+        <w:rPr>
+          <w:rFonts w:hint="eastAsia"/>
+        </w:rPr>
+        <w:t>名字，不包含路径</w:t>
+      </w:r>
+    </w:p>
     <w:p>
       <w:pPr>
         <w:pStyle w:val="2"/>
@@ -4750,6 +5834,66 @@
           <w:sz w:val="24"/>
           <w:szCs w:val="24"/>
         </w:rPr>
+        <w:t>Asset bundle</w:t>
+      </w:r>
+    </w:p>
+    <w:p>
+      <w:proofErr w:type="gramStart"/>
+      <w:r>
+        <w:rPr>
+          <w:rFonts w:hint="eastAsia"/>
+        </w:rPr>
+        <w:t>byte</w:t>
+      </w:r>
+      <w:proofErr w:type="gramEnd"/>
+      <w:r>
+        <w:rPr>
+          <w:rFonts w:hint="eastAsia"/>
+        </w:rPr>
+        <w:t xml:space="preserve"> [] stream = File.ReadAllbytes(path) </w:t>
+      </w:r>
+    </w:p>
+    <w:p>
+      <w:r>
+        <w:rPr>
+          <w:rFonts w:hint="eastAsia"/>
+        </w:rPr>
+        <w:t xml:space="preserve">AssetBundle = </w:t>
+      </w:r>
+      <w:proofErr w:type="gramStart"/>
+      <w:r>
+        <w:rPr>
+          <w:rFonts w:hint="eastAsia"/>
+        </w:rPr>
+        <w:t>AssetBundle.LoadFromMemory(</w:t>
+      </w:r>
+      <w:proofErr w:type="gramEnd"/>
+      <w:r>
+        <w:rPr>
+          <w:rFonts w:hint="eastAsia"/>
+        </w:rPr>
+        <w:t>stream)</w:t>
+      </w:r>
+    </w:p>
+    <w:p/>
+    <w:p>
+      <w:pPr>
+        <w:pStyle w:val="2"/>
+        <w:numPr>
+          <w:ilvl w:val="1"/>
+          <w:numId w:val="12"/>
+        </w:numPr>
+        <w:rPr>
+          <w:sz w:val="24"/>
+          <w:szCs w:val="24"/>
+        </w:rPr>
+      </w:pPr>
+      <w:r>
+        <w:rPr>
+          <w:rFonts w:hint="eastAsia"/>
+          <w:sz w:val="24"/>
+          <w:szCs w:val="24"/>
+        </w:rPr>
         <w:t>路径</w:t>
       </w:r>
     </w:p>
@@ -4766,6 +5910,7 @@
         <w:rPr>
           <w:rFonts w:hint="eastAsia"/>
         </w:rPr>
+        <w:lastRenderedPageBreak/>
         <w:t>Editor:</w:t>
       </w:r>
     </w:p>
@@ -4970,7 +6115,6 @@
           <w:sz w:val="28"/>
           <w:szCs w:val="28"/>
         </w:rPr>
-        <w:lastRenderedPageBreak/>
         <w:t>UI</w:t>
       </w:r>
     </w:p>
@@ -5107,6 +6251,14 @@
     </w:p>
     <w:p>
       <w:pPr>
+        <w:ind w:leftChars="100" w:left="210"/>
+        <w:rPr>
+          <w:szCs w:val="21"/>
+        </w:rPr>
+      </w:pPr>
+    </w:p>
+    <w:p>
+      <w:pPr>
         <w:pStyle w:val="1"/>
         <w:numPr>
           <w:ilvl w:val="0"/>
@@ -5763,6 +6915,7 @@
           <w:sz w:val="19"/>
           <w:szCs w:val="19"/>
         </w:rPr>
+        <w:lastRenderedPageBreak/>
         <w:tab/>
       </w:r>
       <w:proofErr w:type="gramStart"/>
@@ -5879,7 +7032,7 @@
                     </pic:cNvPicPr>
                   </pic:nvPicPr>
                   <pic:blipFill>
-                    <a:blip r:embed="rId13" cstate="print"/>
+                    <a:blip r:embed="rId15" cstate="print"/>
                     <a:srcRect/>
                     <a:stretch>
                       <a:fillRect/>
@@ -5928,7 +7081,6 @@
           <w:sz w:val="19"/>
           <w:szCs w:val="19"/>
         </w:rPr>
-        <w:lastRenderedPageBreak/>
         <w:t>上图</w:t>
       </w:r>
       <w:r>
@@ -7452,6 +8604,7 @@
           <w:sz w:val="19"/>
           <w:szCs w:val="19"/>
         </w:rPr>
+        <w:lastRenderedPageBreak/>
         <w:t>bundle.writeString(</w:t>
       </w:r>
       <w:proofErr w:type="gramEnd"/>
@@ -7854,7 +9007,6 @@
           <w:sz w:val="19"/>
           <w:szCs w:val="19"/>
         </w:rPr>
-        <w:lastRenderedPageBreak/>
         <w:t>bundle.newMessage(</w:t>
       </w:r>
       <w:proofErr w:type="gramEnd"/>
@@ -9398,6 +10550,7 @@
           <w:sz w:val="21"/>
           <w:szCs w:val="21"/>
         </w:rPr>
+        <w:lastRenderedPageBreak/>
         <w:t>事件</w:t>
       </w:r>
     </w:p>
@@ -9632,7 +10785,6 @@
           <w:sz w:val="19"/>
           <w:szCs w:val="19"/>
         </w:rPr>
-        <w:lastRenderedPageBreak/>
         <w:tab/>
       </w:r>
       <w:r>
@@ -11401,7 +12553,7 @@
                     </pic:cNvPicPr>
                   </pic:nvPicPr>
                   <pic:blipFill>
-                    <a:blip r:embed="rId14" cstate="print"/>
+                    <a:blip r:embed="rId16" cstate="print"/>
                     <a:srcRect/>
                     <a:stretch>
                       <a:fillRect/>
@@ -11452,6 +12604,7 @@
           <w:sz w:val="19"/>
           <w:szCs w:val="19"/>
         </w:rPr>
+        <w:lastRenderedPageBreak/>
         <w:t>Event</w:t>
       </w:r>
       <w:r>
@@ -11668,7 +12821,6 @@
         <w:ind w:leftChars="100" w:left="210"/>
       </w:pPr>
       <w:r>
-        <w:lastRenderedPageBreak/>
         <w:t xml:space="preserve"> </w:t>
       </w:r>
       <w:r>
@@ -12700,7 +13852,6 @@
           <w:rFonts w:hint="eastAsia"/>
           <w:color w:val="FF0000"/>
         </w:rPr>
-        <w:lastRenderedPageBreak/>
         <w:t>Q,</w:t>
       </w:r>
       <w:r>
@@ -13069,7 +14220,7 @@
       </w:r>
     </w:p>
     <w:p>
-      <w:hyperlink r:id="rId15" w:history="1">
+      <w:hyperlink r:id="rId17" w:history="1">
         <w:r>
           <w:rPr>
             <w:rStyle w:val="a5"/>
@@ -13222,6 +14373,7 @@
     </w:p>
     <w:p>
       <w:r>
+        <w:lastRenderedPageBreak/>
         <w:t xml:space="preserve">            {</w:t>
       </w:r>
     </w:p>
@@ -13295,7 +14447,6 @@
         <w:rPr>
           <w:b/>
         </w:rPr>
-        <w:lastRenderedPageBreak/>
         <w:t>T</w:t>
       </w:r>
       <w:r>
@@ -13903,7 +15054,7 @@
         </w:rPr>
         <w:t>f (</w:t>
       </w:r>
-      <w:hyperlink r:id="rId16" w:history="1">
+      <w:hyperlink r:id="rId18" w:history="1">
         <w:r>
           <w:rPr>
             <w:rStyle w:val="a5"/>
@@ -13954,7 +15105,7 @@
         </w:rPr>
         <w:t xml:space="preserve"> = </w:t>
       </w:r>
-      <w:hyperlink r:id="rId17" w:history="1">
+      <w:hyperlink r:id="rId19" w:history="1">
         <w:r>
           <w:rPr>
             <w:rStyle w:val="a5"/>
@@ -14011,6 +15162,7 @@
         <w:rPr>
           <w:rFonts w:hint="eastAsia"/>
         </w:rPr>
+        <w:lastRenderedPageBreak/>
         <w:tab/>
       </w:r>
       <w:r>
@@ -14216,7 +15368,6 @@
         <w:ind w:firstLine="420"/>
       </w:pPr>
       <w:r>
-        <w:lastRenderedPageBreak/>
         <w:t xml:space="preserve">    </w:t>
       </w:r>
       <w:r>
@@ -14908,7 +16059,6 @@
           <w:numId w:val="12"/>
         </w:numPr>
         <w:rPr>
-          <w:rFonts w:hint="eastAsia"/>
           <w:b w:val="0"/>
           <w:sz w:val="21"/>
           <w:szCs w:val="21"/>
@@ -14924,13 +16074,7 @@
         <w:t>各种平台路径</w:t>
       </w:r>
     </w:p>
-    <w:p>
-      <w:pPr>
-        <w:rPr>
-          <w:rFonts w:hint="eastAsia"/>
-        </w:rPr>
-      </w:pPr>
-    </w:p>
+    <w:p/>
     <w:p/>
     <w:p>
       <w:pPr>
@@ -15049,7 +16193,6 @@
           <w:szCs w:val="19"/>
           <w:shd w:val="clear" w:color="auto" w:fill="FFFFFF"/>
         </w:rPr>
-        <w:lastRenderedPageBreak/>
         <w:tab/>
         <w:t>Win</w:t>
       </w:r>
@@ -16102,7 +17245,7 @@
         </w:rPr>
         <w:t xml:space="preserve"> = </w:t>
       </w:r>
-      <w:hyperlink r:id="rId18" w:history="1">
+      <w:hyperlink r:id="rId20" w:history="1">
         <w:r>
           <w:rPr>
             <w:rStyle w:val="a5"/>
@@ -16497,7 +17640,6 @@
     </w:p>
     <w:p>
       <w:r>
-        <w:lastRenderedPageBreak/>
         <w:tab/>
       </w:r>
       <w:r>
@@ -16741,6 +17883,7 @@
     <w:p>
       <w:proofErr w:type="gramStart"/>
       <w:r>
+        <w:lastRenderedPageBreak/>
         <w:t>xcrun</w:t>
       </w:r>
       <w:proofErr w:type="gramEnd"/>
@@ -16791,7 +17934,6 @@
     </w:p>
     <w:p>
       <w:r>
-        <w:lastRenderedPageBreak/>
         <w:t>http://blog.csdn.net/x32sky/article/details/21237573</w:t>
       </w:r>
     </w:p>
@@ -17350,6 +18492,7 @@
           <w:sz w:val="28"/>
           <w:szCs w:val="28"/>
         </w:rPr>
+        <w:lastRenderedPageBreak/>
         <w:t>渲染</w:t>
       </w:r>
     </w:p>
@@ -17461,7 +18604,6 @@
           <w:rFonts w:hint="eastAsia"/>
           <w:b/>
         </w:rPr>
-        <w:lastRenderedPageBreak/>
         <w:t xml:space="preserve">Shader shader = </w:t>
       </w:r>
       <w:proofErr w:type="gramStart"/>
@@ -17807,6 +18949,7 @@
     </w:p>
     <w:p>
       <w:r>
+        <w:lastRenderedPageBreak/>
         <w:t xml:space="preserve">        }</w:t>
       </w:r>
     </w:p>
@@ -18036,7 +19179,6 @@
           <w:szCs w:val="19"/>
           <w:highlight w:val="lightGray"/>
         </w:rPr>
-        <w:lastRenderedPageBreak/>
         <w:t>byte</w:t>
       </w:r>
       <w:r>
@@ -19391,6 +20533,7 @@
         <w:rPr>
           <w:rFonts w:hint="eastAsia"/>
         </w:rPr>
+        <w:lastRenderedPageBreak/>
         <w:t>类型转换</w:t>
       </w:r>
     </w:p>
@@ -19418,7 +20561,6 @@
           <w:sz w:val="18"/>
           <w:szCs w:val="18"/>
         </w:rPr>
-        <w:lastRenderedPageBreak/>
         <w:drawing>
           <wp:inline distT="0" distB="0" distL="0" distR="0">
             <wp:extent cx="4882515" cy="4149090"/>
@@ -19437,7 +20579,7 @@
                     </pic:cNvPicPr>
                   </pic:nvPicPr>
                   <pic:blipFill>
-                    <a:blip r:embed="rId19">
+                    <a:blip r:embed="rId21">
                       <a:extLst>
                         <a:ext uri="{28A0092B-C50C-407E-A947-70E740481C1C}">
                           <a14:useLocalDpi xmlns:a14="http://schemas.microsoft.com/office/drawing/2010/main" val="0"/>
@@ -19794,6 +20936,7 @@
         <w:rPr>
           <w:rFonts w:hint="eastAsia"/>
         </w:rPr>
+        <w:lastRenderedPageBreak/>
         <w:t>获取结构体</w:t>
       </w:r>
       <w:r>
@@ -19865,7 +21008,6 @@
         <w:rPr>
           <w:rFonts w:hint="eastAsia"/>
         </w:rPr>
-        <w:lastRenderedPageBreak/>
         <w:t>获取结构体</w:t>
       </w:r>
       <w:r>
@@ -20797,6 +21939,7 @@
           <w:rFonts w:hint="eastAsia"/>
           <w:color w:val="000000" w:themeColor="text1"/>
         </w:rPr>
+        <w:lastRenderedPageBreak/>
         <w:t xml:space="preserve">A, </w:t>
       </w:r>
       <w:r>
@@ -20844,7 +21987,6 @@
           <w:rFonts w:hint="eastAsia"/>
           <w:color w:val="FF0000"/>
         </w:rPr>
-        <w:lastRenderedPageBreak/>
         <w:t>Q,</w:t>
       </w:r>
       <w:r>
@@ -22188,6 +23330,7 @@
           <w:szCs w:val="19"/>
           <w:highlight w:val="lightGray"/>
         </w:rPr>
+        <w:lastRenderedPageBreak/>
         <w:t xml:space="preserve">            </w:t>
       </w:r>
       <w:proofErr w:type="gramStart"/>
@@ -22416,7 +23559,6 @@
           <w:szCs w:val="19"/>
           <w:highlight w:val="lightGray"/>
         </w:rPr>
-        <w:lastRenderedPageBreak/>
         <w:t xml:space="preserve">                </w:t>
       </w:r>
       <w:r>
@@ -22941,7 +24083,7 @@
       </w:r>
     </w:p>
     <w:p>
-      <w:hyperlink r:id="rId20" w:history="1">
+      <w:hyperlink r:id="rId22" w:history="1">
         <w:r>
           <w:rPr>
             <w:rStyle w:val="a5"/>
@@ -23827,7 +24969,6 @@
         <w:rPr>
           <w:rFonts w:hint="eastAsia"/>
         </w:rPr>
-        <w:lastRenderedPageBreak/>
         <w:tab/>
       </w:r>
       <w:proofErr w:type="gramStart"/>
@@ -25215,6 +26356,7 @@
         <w:rPr>
           <w:rFonts w:hint="eastAsia"/>
         </w:rPr>
+        <w:lastRenderedPageBreak/>
         <w:t>路径：</w:t>
       </w:r>
       <w:proofErr w:type="gramStart"/>
@@ -25278,7 +26420,6 @@
           <w:rFonts w:hint="eastAsia"/>
           <w:b/>
         </w:rPr>
-        <w:lastRenderedPageBreak/>
         <w:t>AssetBundleCreateRequest</w:t>
       </w:r>
       <w:r>
@@ -26244,7 +27385,7 @@
       </w:r>
     </w:p>
     <w:p>
-      <w:hyperlink r:id="rId21" w:history="1">
+      <w:hyperlink r:id="rId23" w:history="1">
         <w:r>
           <w:rPr>
             <w:rStyle w:val="a5"/>
@@ -26280,6 +27421,7 @@
           <w:sz w:val="21"/>
           <w:szCs w:val="21"/>
         </w:rPr>
+        <w:lastRenderedPageBreak/>
         <w:t>透明度</w:t>
       </w:r>
     </w:p>
@@ -26322,7 +27464,6 @@
           <w:sz w:val="21"/>
           <w:szCs w:val="21"/>
         </w:rPr>
-        <w:lastRenderedPageBreak/>
         <w:t>排列</w:t>
       </w:r>
     </w:p>
@@ -26850,6 +27991,7 @@
         <w:rPr>
           <w:rFonts w:hint="eastAsia"/>
         </w:rPr>
+        <w:lastRenderedPageBreak/>
         <w:t xml:space="preserve">4 </w:t>
       </w:r>
       <w:r>
@@ -26936,7 +28078,6 @@
           <w:szCs w:val="19"/>
           <w:highlight w:val="lightGray"/>
         </w:rPr>
-        <w:lastRenderedPageBreak/>
         <w:tab/>
       </w:r>
       <w:r>
@@ -28586,6 +29727,7 @@
           <w:szCs w:val="19"/>
           <w:highlight w:val="lightGray"/>
         </w:rPr>
+        <w:lastRenderedPageBreak/>
         <w:t xml:space="preserve">    {</w:t>
       </w:r>
     </w:p>
@@ -28713,7 +29855,6 @@
     <w:p>
       <w:proofErr w:type="gramStart"/>
       <w:r>
-        <w:lastRenderedPageBreak/>
         <w:t>this:</w:t>
       </w:r>
       <w:proofErr w:type="gramEnd"/>
@@ -29256,7 +30397,6 @@
         <w:rPr>
           <w:rFonts w:hint="eastAsia"/>
         </w:rPr>
-        <w:lastRenderedPageBreak/>
         <w:t>UI</w:t>
       </w:r>
       <w:r>
@@ -32164,6 +33304,9 @@
   </w:num>
   <w:num w:numId="37">
     <w:abstractNumId w:val="2"/>
+  </w:num>
+  <w:num w:numId="38">
+    <w:abstractNumId w:val="1"/>
   </w:num>
 </w:numbering>
 </file>
@@ -32742,6 +33885,22 @@
       <w:sz w:val="24"/>
       <w:szCs w:val="24"/>
     </w:rPr>
+  </w:style>
+  <w:style w:type="table" w:styleId="ac">
+    <w:name w:val="Table Grid"/>
+    <w:basedOn w:val="a2"/>
+    <w:uiPriority w:val="59"/>
+    <w:rsid w:val="00535D5B"/>
+    <w:tblPr>
+      <w:tblBorders>
+        <w:top w:val="single" w:sz="4" w:space="0" w:color="auto"/>
+        <w:left w:val="single" w:sz="4" w:space="0" w:color="auto"/>
+        <w:bottom w:val="single" w:sz="4" w:space="0" w:color="auto"/>
+        <w:right w:val="single" w:sz="4" w:space="0" w:color="auto"/>
+        <w:insideH w:val="single" w:sz="4" w:space="0" w:color="auto"/>
+        <w:insideV w:val="single" w:sz="4" w:space="0" w:color="auto"/>
+      </w:tblBorders>
+    </w:tblPr>
   </w:style>
 </w:styles>
 </file>
@@ -33535,7 +34694,7 @@
 </file>
 
 <file path=customXml/itemProps1.xml><?xml version="1.0" encoding="utf-8"?>
-<ds:datastoreItem xmlns:ds="http://schemas.openxmlformats.org/officeDocument/2006/customXml" ds:itemID="{9065AA63-1C6B-44DB-AA0E-F434173ED4C7}">
+<ds:datastoreItem xmlns:ds="http://schemas.openxmlformats.org/officeDocument/2006/customXml" ds:itemID="{E841F75F-27A3-4D3E-AEFF-300A0CEAE109}">
   <ds:schemaRefs>
     <ds:schemaRef ds:uri="http://schemas.openxmlformats.org/officeDocument/2006/bibliography"/>
   </ds:schemaRefs>

</xml_diff>